<commit_message>
changed header in IT work interview
</commit_message>
<xml_diff>
--- a/File Storage/Completed Files/IT_Work_-_Scott_Interview.docx
+++ b/File Storage/Completed Files/IT_Work_-_Scott_Interview.docx
@@ -4,28 +4,26 @@
   <w:body>
     <w:p>
       <w:pPr>
+        <w:pStyle w:val="Heading1"/>
         <w:jc w:val="center"/>
         <w:rPr>
-          <w:b/>
-          <w:sz w:val="32"/>
-          <w:szCs w:val="32"/>
-          <w:lang w:val="en-US"/>
-        </w:rPr>
-      </w:pPr>
-      <w:r>
-        <w:rPr>
-          <w:b/>
-          <w:sz w:val="32"/>
-          <w:szCs w:val="32"/>
+          <w:sz w:val="36"/>
+          <w:szCs w:val="36"/>
+          <w:lang w:val="en-US"/>
+        </w:rPr>
+      </w:pPr>
+      <w:r>
+        <w:rPr>
+          <w:sz w:val="36"/>
+          <w:szCs w:val="36"/>
           <w:lang w:val="en-US"/>
         </w:rPr>
         <w:t>IT W</w:t>
       </w:r>
       <w:r>
         <w:rPr>
-          <w:b/>
-          <w:sz w:val="32"/>
-          <w:szCs w:val="32"/>
+          <w:sz w:val="36"/>
+          <w:szCs w:val="36"/>
           <w:lang w:val="en-US"/>
         </w:rPr>
         <w:t>ork</w:t>
@@ -71,21 +69,19 @@
     </w:p>
     <w:p>
       <w:pPr>
-        <w:rPr>
-          <w:b/>
-          <w:lang w:val="en-US"/>
-        </w:rPr>
-      </w:pPr>
-      <w:r>
-        <w:rPr>
-          <w:b/>
+        <w:pStyle w:val="Heading2"/>
+        <w:rPr>
+          <w:lang w:val="en-US"/>
+        </w:rPr>
+      </w:pPr>
+      <w:r>
+        <w:rPr>
           <w:lang w:val="en-US"/>
         </w:rPr>
         <w:t>What kind of work is done by the IT Professional?</w:t>
       </w:r>
       <w:r>
         <w:rPr>
-          <w:b/>
           <w:lang w:val="en-US"/>
         </w:rPr>
         <w:t xml:space="preserve"> </w:t>
@@ -404,13 +400,13 @@
     </w:p>
     <w:p>
       <w:pPr>
-        <w:rPr>
-          <w:lang w:val="en-US"/>
-        </w:rPr>
-      </w:pPr>
-      <w:r>
-        <w:rPr>
-          <w:b/>
+        <w:pStyle w:val="Heading2"/>
+        <w:rPr>
+          <w:lang w:val="en-US"/>
+        </w:rPr>
+      </w:pPr>
+      <w:r>
+        <w:rPr>
           <w:lang w:val="en-US"/>
         </w:rPr>
         <w:t>What kinds of people does the IT professional interact with?</w:t>
@@ -715,13 +711,13 @@
     </w:p>
     <w:p>
       <w:pPr>
-        <w:rPr>
-          <w:lang w:val="en-US"/>
-        </w:rPr>
-      </w:pPr>
-      <w:r>
-        <w:rPr>
-          <w:b/>
+        <w:pStyle w:val="Heading2"/>
+        <w:rPr>
+          <w:lang w:val="en-US"/>
+        </w:rPr>
+      </w:pPr>
+      <w:r>
+        <w:rPr>
           <w:lang w:val="en-US"/>
         </w:rPr>
         <w:lastRenderedPageBreak/>
@@ -866,14 +862,13 @@
     </w:p>
     <w:p>
       <w:pPr>
-        <w:rPr>
-          <w:b/>
-          <w:lang w:val="en-US"/>
-        </w:rPr>
-      </w:pPr>
-      <w:r>
-        <w:rPr>
-          <w:b/>
+        <w:pStyle w:val="Heading2"/>
+        <w:rPr>
+          <w:lang w:val="en-US"/>
+        </w:rPr>
+      </w:pPr>
+      <w:r>
+        <w:rPr>
           <w:lang w:val="en-US"/>
         </w:rPr>
         <w:t>What aspect of his position is most challenging?</w:t>
@@ -998,27 +993,25 @@
     </w:p>
     <w:p>
       <w:pPr>
-        <w:rPr>
-          <w:lang w:val="en-US"/>
-        </w:rPr>
-      </w:pPr>
-      <w:r>
-        <w:rPr>
-          <w:b/>
+        <w:pStyle w:val="Heading2"/>
+        <w:rPr>
+          <w:lang w:val="en-US"/>
+        </w:rPr>
+      </w:pPr>
+      <w:r>
+        <w:rPr>
           <w:lang w:val="en-US"/>
         </w:rPr>
         <w:t xml:space="preserve">What skills are necessary to succeed in </w:t>
       </w:r>
       <w:r>
         <w:rPr>
-          <w:b/>
           <w:lang w:val="en-US"/>
         </w:rPr>
         <w:t xml:space="preserve">his </w:t>
       </w:r>
       <w:r>
         <w:rPr>
-          <w:b/>
           <w:lang w:val="en-US"/>
         </w:rPr>
         <w:t>workplace?</w:t>
@@ -1085,27 +1078,25 @@
     </w:p>
     <w:p>
       <w:pPr>
-        <w:rPr>
-          <w:lang w:val="en-US"/>
-        </w:rPr>
-      </w:pPr>
-      <w:r>
-        <w:rPr>
-          <w:b/>
+        <w:pStyle w:val="Heading2"/>
+        <w:rPr>
+          <w:lang w:val="en-US"/>
+        </w:rPr>
+      </w:pPr>
+      <w:r>
+        <w:rPr>
           <w:lang w:val="en-US"/>
         </w:rPr>
         <w:t>What do</w:t>
       </w:r>
       <w:r>
         <w:rPr>
-          <w:b/>
           <w:lang w:val="en-US"/>
         </w:rPr>
         <w:t xml:space="preserve">es he </w:t>
       </w:r>
       <w:r>
         <w:rPr>
-          <w:b/>
           <w:lang w:val="en-US"/>
         </w:rPr>
         <w:t>enjoy the most about his position?</w:t>
@@ -1132,14 +1123,13 @@
     </w:p>
     <w:p>
       <w:pPr>
-        <w:rPr>
-          <w:b/>
-          <w:lang w:val="en-US"/>
-        </w:rPr>
-      </w:pPr>
-      <w:r>
-        <w:rPr>
-          <w:b/>
+        <w:pStyle w:val="Heading2"/>
+        <w:rPr>
+          <w:lang w:val="en-US"/>
+        </w:rPr>
+      </w:pPr>
+      <w:r>
+        <w:rPr>
           <w:lang w:val="en-US"/>
         </w:rPr>
         <w:lastRenderedPageBreak/>
@@ -1147,7 +1137,6 @@
       </w:r>
       <w:r>
         <w:rPr>
-          <w:b/>
           <w:lang w:val="en-US"/>
         </w:rPr>
         <w:t>?</w:t>
@@ -1181,14 +1170,13 @@
     </w:p>
     <w:p>
       <w:pPr>
-        <w:rPr>
-          <w:b/>
-          <w:lang w:val="en-US"/>
-        </w:rPr>
-      </w:pPr>
-      <w:r>
-        <w:rPr>
-          <w:b/>
+        <w:pStyle w:val="Heading2"/>
+        <w:rPr>
+          <w:lang w:val="en-US"/>
+        </w:rPr>
+      </w:pPr>
+      <w:r>
+        <w:rPr>
           <w:lang w:val="en-US"/>
         </w:rPr>
         <w:t>Does the IT professional have many conflicts within his team?</w:t>
@@ -1229,14 +1217,13 @@
     </w:p>
     <w:p>
       <w:pPr>
-        <w:rPr>
-          <w:b/>
-          <w:lang w:val="en-US"/>
-        </w:rPr>
-      </w:pPr>
-      <w:r>
-        <w:rPr>
-          <w:b/>
+        <w:pStyle w:val="Heading2"/>
+        <w:rPr>
+          <w:lang w:val="en-US"/>
+        </w:rPr>
+      </w:pPr>
+      <w:r>
+        <w:rPr>
           <w:lang w:val="en-US"/>
         </w:rPr>
         <w:t>What goals have been accomplished by the IT professional?</w:t>
@@ -1264,28 +1251,25 @@
     </w:p>
     <w:p>
       <w:pPr>
-        <w:rPr>
-          <w:b/>
-          <w:lang w:val="en-US"/>
-        </w:rPr>
-      </w:pPr>
-      <w:r>
-        <w:rPr>
-          <w:b/>
+        <w:pStyle w:val="Heading2"/>
+        <w:rPr>
+          <w:lang w:val="en-US"/>
+        </w:rPr>
+      </w:pPr>
+      <w:r>
+        <w:rPr>
           <w:lang w:val="en-US"/>
         </w:rPr>
         <w:t xml:space="preserve">Where does </w:t>
       </w:r>
       <w:r>
         <w:rPr>
-          <w:b/>
           <w:lang w:val="en-US"/>
         </w:rPr>
         <w:t>the IT professional</w:t>
       </w:r>
       <w:r>
         <w:rPr>
-          <w:b/>
           <w:lang w:val="en-US"/>
         </w:rPr>
         <w:t xml:space="preserve"> see himself in 5 years?</w:t>
@@ -1374,6 +1358,8 @@
           <w:lang w:val="en-US"/>
         </w:rPr>
       </w:pPr>
+      <w:bookmarkStart w:id="0" w:name="_GoBack"/>
+      <w:bookmarkEnd w:id="0"/>
     </w:p>
     <w:p>
       <w:pPr>
@@ -1387,20 +1373,13 @@
     </w:p>
     <w:p>
       <w:pPr>
-        <w:rPr>
-          <w:b/>
-          <w:sz w:val="32"/>
-          <w:szCs w:val="32"/>
-          <w:lang w:val="en-US"/>
-        </w:rPr>
-      </w:pPr>
-      <w:bookmarkStart w:id="0" w:name="_GoBack"/>
-      <w:bookmarkEnd w:id="0"/>
-      <w:r>
-        <w:rPr>
-          <w:b/>
-          <w:sz w:val="32"/>
-          <w:szCs w:val="32"/>
+        <w:pStyle w:val="Heading1"/>
+        <w:rPr>
+          <w:lang w:val="en-US"/>
+        </w:rPr>
+      </w:pPr>
+      <w:r>
+        <w:rPr>
           <w:lang w:val="en-US"/>
         </w:rPr>
         <w:lastRenderedPageBreak/>
@@ -1971,6 +1950,49 @@
     <w:name w:val="Normal"/>
     <w:qFormat/>
   </w:style>
+  <w:style w:type="paragraph" w:styleId="Heading1">
+    <w:name w:val="heading 1"/>
+    <w:basedOn w:val="Normal"/>
+    <w:next w:val="Normal"/>
+    <w:link w:val="Heading1Char"/>
+    <w:uiPriority w:val="9"/>
+    <w:qFormat/>
+    <w:rsid w:val="00222E11"/>
+    <w:pPr>
+      <w:keepNext/>
+      <w:keepLines/>
+      <w:spacing w:before="240" w:after="0"/>
+      <w:outlineLvl w:val="0"/>
+    </w:pPr>
+    <w:rPr>
+      <w:rFonts w:asciiTheme="majorHAnsi" w:eastAsiaTheme="majorEastAsia" w:hAnsiTheme="majorHAnsi" w:cstheme="majorBidi"/>
+      <w:color w:val="2F5496" w:themeColor="accent1" w:themeShade="BF"/>
+      <w:sz w:val="32"/>
+      <w:szCs w:val="32"/>
+    </w:rPr>
+  </w:style>
+  <w:style w:type="paragraph" w:styleId="Heading2">
+    <w:name w:val="heading 2"/>
+    <w:basedOn w:val="Normal"/>
+    <w:next w:val="Normal"/>
+    <w:link w:val="Heading2Char"/>
+    <w:uiPriority w:val="9"/>
+    <w:unhideWhenUsed/>
+    <w:qFormat/>
+    <w:rsid w:val="00222E11"/>
+    <w:pPr>
+      <w:keepNext/>
+      <w:keepLines/>
+      <w:spacing w:before="40" w:after="0"/>
+      <w:outlineLvl w:val="1"/>
+    </w:pPr>
+    <w:rPr>
+      <w:rFonts w:asciiTheme="majorHAnsi" w:eastAsiaTheme="majorEastAsia" w:hAnsiTheme="majorHAnsi" w:cstheme="majorBidi"/>
+      <w:color w:val="2F5496" w:themeColor="accent1" w:themeShade="BF"/>
+      <w:sz w:val="26"/>
+      <w:szCs w:val="26"/>
+    </w:rPr>
+  </w:style>
   <w:style w:type="character" w:default="1" w:styleId="DefaultParagraphFont">
     <w:name w:val="Default Paragraph Font"/>
     <w:uiPriority w:val="1"/>
@@ -2017,6 +2039,32 @@
     <w:uiPriority w:val="37"/>
     <w:unhideWhenUsed/>
     <w:rsid w:val="00FE0EC0"/>
+  </w:style>
+  <w:style w:type="character" w:customStyle="1" w:styleId="Heading1Char">
+    <w:name w:val="Heading 1 Char"/>
+    <w:basedOn w:val="DefaultParagraphFont"/>
+    <w:link w:val="Heading1"/>
+    <w:uiPriority w:val="9"/>
+    <w:rsid w:val="00222E11"/>
+    <w:rPr>
+      <w:rFonts w:asciiTheme="majorHAnsi" w:eastAsiaTheme="majorEastAsia" w:hAnsiTheme="majorHAnsi" w:cstheme="majorBidi"/>
+      <w:color w:val="2F5496" w:themeColor="accent1" w:themeShade="BF"/>
+      <w:sz w:val="32"/>
+      <w:szCs w:val="32"/>
+    </w:rPr>
+  </w:style>
+  <w:style w:type="character" w:customStyle="1" w:styleId="Heading2Char">
+    <w:name w:val="Heading 2 Char"/>
+    <w:basedOn w:val="DefaultParagraphFont"/>
+    <w:link w:val="Heading2"/>
+    <w:uiPriority w:val="9"/>
+    <w:rsid w:val="00222E11"/>
+    <w:rPr>
+      <w:rFonts w:asciiTheme="majorHAnsi" w:eastAsiaTheme="majorEastAsia" w:hAnsiTheme="majorHAnsi" w:cstheme="majorBidi"/>
+      <w:color w:val="2F5496" w:themeColor="accent1" w:themeShade="BF"/>
+      <w:sz w:val="26"/>
+      <w:szCs w:val="26"/>
+    </w:rPr>
   </w:style>
 </w:styles>
 </file>
@@ -2367,7 +2415,7 @@
 </file>
 
 <file path=customXml/itemProps1.xml><?xml version="1.0" encoding="utf-8"?>
-<ds:datastoreItem xmlns:ds="http://schemas.openxmlformats.org/officeDocument/2006/customXml" ds:itemID="{C5E44F94-B502-483D-8F4B-29977E4B33CD}">
+<ds:datastoreItem xmlns:ds="http://schemas.openxmlformats.org/officeDocument/2006/customXml" ds:itemID="{CC682980-6E57-42FF-BD3E-0418F8A0B5E2}">
   <ds:schemaRefs>
     <ds:schemaRef ds:uri="http://schemas.openxmlformats.org/officeDocument/2006/bibliography"/>
   </ds:schemaRefs>

</xml_diff>

<commit_message>
Fixed a few margins
</commit_message>
<xml_diff>
--- a/File Storage/Completed Files/IT_Work_-_Scott_Interview.docx
+++ b/File Storage/Completed Files/IT_Work_-_Scott_Interview.docx
@@ -1322,39 +1322,6 @@
     <w:p>
       <w:pPr>
         <w:rPr>
-          <w:rFonts w:ascii="Times New Roman" w:hAnsi="Times New Roman"/>
-          <w:color w:val="333334"/>
-          <w:sz w:val="26"/>
-          <w:szCs w:val="26"/>
-        </w:rPr>
-      </w:pPr>
-    </w:p>
-    <w:p>
-      <w:pPr>
-        <w:rPr>
-          <w:b/>
-          <w:sz w:val="32"/>
-          <w:szCs w:val="32"/>
-          <w:lang w:val="en-US"/>
-        </w:rPr>
-      </w:pPr>
-    </w:p>
-    <w:p>
-      <w:pPr>
-        <w:rPr>
-          <w:b/>
-          <w:sz w:val="32"/>
-          <w:szCs w:val="32"/>
-          <w:lang w:val="en-US"/>
-        </w:rPr>
-      </w:pPr>
-    </w:p>
-    <w:p>
-      <w:pPr>
-        <w:rPr>
-          <w:b/>
-          <w:sz w:val="32"/>
-          <w:szCs w:val="32"/>
           <w:lang w:val="en-US"/>
         </w:rPr>
       </w:pPr>
@@ -1363,16 +1330,6 @@
     </w:p>
     <w:p>
       <w:pPr>
-        <w:rPr>
-          <w:b/>
-          <w:sz w:val="32"/>
-          <w:szCs w:val="32"/>
-          <w:lang w:val="en-US"/>
-        </w:rPr>
-      </w:pPr>
-    </w:p>
-    <w:p>
-      <w:pPr>
         <w:pStyle w:val="Heading1"/>
         <w:rPr>
           <w:lang w:val="en-US"/>
@@ -1382,7 +1339,6 @@
         <w:rPr>
           <w:lang w:val="en-US"/>
         </w:rPr>
-        <w:lastRenderedPageBreak/>
         <w:t>Bibliography</w:t>
       </w:r>
     </w:p>
@@ -1543,7 +1499,7 @@
     </w:p>
     <w:sectPr>
       <w:pgSz w:w="11906" w:h="16838"/>
-      <w:pgMar w:top="1440" w:right="1440" w:bottom="1440" w:left="1440" w:header="708" w:footer="708" w:gutter="0"/>
+      <w:pgMar w:top="1440" w:right="1080" w:bottom="1440" w:left="1080" w:header="708" w:footer="708" w:gutter="0"/>
       <w:cols w:space="708"/>
       <w:docGrid w:linePitch="360"/>
     </w:sectPr>
@@ -2415,7 +2371,7 @@
 </file>
 
 <file path=customXml/itemProps1.xml><?xml version="1.0" encoding="utf-8"?>
-<ds:datastoreItem xmlns:ds="http://schemas.openxmlformats.org/officeDocument/2006/customXml" ds:itemID="{CC682980-6E57-42FF-BD3E-0418F8A0B5E2}">
+<ds:datastoreItem xmlns:ds="http://schemas.openxmlformats.org/officeDocument/2006/customXml" ds:itemID="{C5B7C8B6-FAE7-4942-9E95-5DD862A042DD}">
   <ds:schemaRefs>
     <ds:schemaRef ds:uri="http://schemas.openxmlformats.org/officeDocument/2006/bibliography"/>
   </ds:schemaRefs>

</xml_diff>